<commit_message>
This is the first draft of SCM Plan
</commit_message>
<xml_diff>
--- a/01 Inception/02 Working/SCMBlog_SCMPlan_v0.1.docx
+++ b/01 Inception/02 Working/SCMBlog_SCMPlan_v0.1.docx
@@ -3265,7 +3265,13 @@
         <w:rPr>
           <w:rFonts w:ascii="Verdana" w:hAnsi="Verdana"/>
         </w:rPr>
-        <w:t>iiNet Captive Team SCM Plan</w:t>
+        <w:t>SCM bLOG</w:t>
+      </w:r>
+      <w:r>
+        <w:rPr>
+          <w:rFonts w:ascii="Verdana" w:hAnsi="Verdana"/>
+        </w:rPr>
+        <w:t xml:space="preserve"> SCM Plan</w:t>
       </w:r>
       <w:r>
         <w:rPr>
@@ -3297,7 +3303,12 @@
         <w:pStyle w:val="BodyText"/>
       </w:pPr>
       <w:r>
-        <w:t>This document details the Change and Configuration Management for SCM Blog project. The focus of this document is to clearly communicate and explain the criteria for implementing effective and efficient change and configuration management</w:t>
+        <w:t>This document detai</w:t>
+      </w:r>
+      <w:bookmarkStart w:id="6" w:name="_GoBack"/>
+      <w:bookmarkEnd w:id="6"/>
+      <w:r>
+        <w:t>ls the Change and Configuration Management for SCM Blog project. The focus of this document is to clearly communicate and explain the criteria for implementing effective and efficient change and configuration management</w:t>
       </w:r>
       <w:r>
         <w:t xml:space="preserve"> in an environment that supports shared documentation, code and </w:t>
@@ -3319,16 +3330,16 @@
           <w:rFonts w:ascii="Verdana" w:hAnsi="Verdana"/>
         </w:rPr>
       </w:pPr>
-      <w:bookmarkStart w:id="6" w:name="_Toc139422089"/>
-      <w:bookmarkStart w:id="7" w:name="_Toc463366572"/>
+      <w:bookmarkStart w:id="7" w:name="_Toc139422089"/>
+      <w:bookmarkStart w:id="8" w:name="_Toc463366572"/>
       <w:r>
         <w:rPr>
           <w:rFonts w:ascii="Verdana" w:hAnsi="Verdana"/>
         </w:rPr>
         <w:t>Organization and Responsibilities</w:t>
       </w:r>
-      <w:bookmarkEnd w:id="6"/>
       <w:bookmarkEnd w:id="7"/>
+      <w:bookmarkEnd w:id="8"/>
     </w:p>
     <w:p>
       <w:pPr>
@@ -3337,16 +3348,16 @@
           <w:rFonts w:ascii="Verdana" w:hAnsi="Verdana"/>
         </w:rPr>
       </w:pPr>
-      <w:bookmarkStart w:id="8" w:name="_Toc174276391"/>
-      <w:bookmarkStart w:id="9" w:name="_Toc463366573"/>
+      <w:bookmarkStart w:id="9" w:name="_Toc174276391"/>
+      <w:bookmarkStart w:id="10" w:name="_Toc463366573"/>
       <w:r>
         <w:rPr>
           <w:rFonts w:ascii="Verdana" w:hAnsi="Verdana"/>
         </w:rPr>
         <w:t>Configuration Manager</w:t>
       </w:r>
-      <w:bookmarkEnd w:id="8"/>
       <w:bookmarkEnd w:id="9"/>
+      <w:bookmarkEnd w:id="10"/>
     </w:p>
     <w:p>
       <w:pPr>
@@ -3437,14 +3448,14 @@
           <w:rFonts w:ascii="Verdana" w:hAnsi="Verdana"/>
         </w:rPr>
       </w:pPr>
-      <w:bookmarkStart w:id="10" w:name="_Toc463366574"/>
+      <w:bookmarkStart w:id="11" w:name="_Toc463366574"/>
       <w:r>
         <w:rPr>
           <w:rFonts w:ascii="Verdana" w:hAnsi="Verdana"/>
         </w:rPr>
         <w:t>Change Control Board</w:t>
       </w:r>
-      <w:bookmarkEnd w:id="10"/>
+      <w:bookmarkEnd w:id="11"/>
     </w:p>
     <w:p>
       <w:pPr>
@@ -3499,14 +3510,14 @@
           <w:rFonts w:ascii="Verdana" w:hAnsi="Verdana"/>
         </w:rPr>
       </w:pPr>
-      <w:bookmarkStart w:id="11" w:name="_Toc463366575"/>
+      <w:bookmarkStart w:id="12" w:name="_Toc463366575"/>
       <w:r>
         <w:rPr>
           <w:rFonts w:ascii="Verdana" w:hAnsi="Verdana"/>
         </w:rPr>
         <w:t>Change Approver</w:t>
       </w:r>
-      <w:bookmarkEnd w:id="11"/>
+      <w:bookmarkEnd w:id="12"/>
     </w:p>
     <w:p>
       <w:pPr>
@@ -3579,16 +3590,16 @@
           <w:rFonts w:ascii="Verdana" w:hAnsi="Verdana"/>
         </w:rPr>
       </w:pPr>
-      <w:bookmarkStart w:id="12" w:name="_Toc139422090"/>
-      <w:bookmarkStart w:id="13" w:name="_Toc463366576"/>
+      <w:bookmarkStart w:id="13" w:name="_Toc139422090"/>
+      <w:bookmarkStart w:id="14" w:name="_Toc463366576"/>
       <w:r>
         <w:rPr>
           <w:rFonts w:ascii="Verdana" w:hAnsi="Verdana"/>
         </w:rPr>
         <w:t>Tools, Environment, and Infrastructure</w:t>
       </w:r>
-      <w:bookmarkEnd w:id="12"/>
       <w:bookmarkEnd w:id="13"/>
+      <w:bookmarkEnd w:id="14"/>
     </w:p>
     <w:p>
       <w:pPr>
@@ -3597,21 +3608,21 @@
           <w:rFonts w:ascii="Verdana" w:hAnsi="Verdana"/>
         </w:rPr>
       </w:pPr>
-      <w:bookmarkStart w:id="14" w:name="_Toc139422091"/>
-      <w:bookmarkStart w:id="15" w:name="_Toc463366577"/>
-      <w:bookmarkStart w:id="16" w:name="_Toc314978531"/>
-      <w:bookmarkStart w:id="17" w:name="_Toc324843637"/>
-      <w:bookmarkStart w:id="18" w:name="_Toc324851944"/>
-      <w:bookmarkStart w:id="19" w:name="_Toc324915527"/>
-      <w:bookmarkStart w:id="20" w:name="_Toc433104440"/>
+      <w:bookmarkStart w:id="15" w:name="_Toc139422091"/>
+      <w:bookmarkStart w:id="16" w:name="_Toc463366577"/>
+      <w:bookmarkStart w:id="17" w:name="_Toc314978531"/>
+      <w:bookmarkStart w:id="18" w:name="_Toc324843637"/>
+      <w:bookmarkStart w:id="19" w:name="_Toc324851944"/>
+      <w:bookmarkStart w:id="20" w:name="_Toc324915527"/>
+      <w:bookmarkStart w:id="21" w:name="_Toc433104440"/>
       <w:r>
         <w:rPr>
           <w:rFonts w:ascii="Verdana" w:hAnsi="Verdana"/>
         </w:rPr>
         <w:t>Tool</w:t>
       </w:r>
-      <w:bookmarkEnd w:id="14"/>
       <w:bookmarkEnd w:id="15"/>
+      <w:bookmarkEnd w:id="16"/>
     </w:p>
     <w:p>
       <w:pPr>
@@ -3981,16 +3992,16 @@
           <w:rFonts w:ascii="Verdana" w:hAnsi="Verdana"/>
         </w:rPr>
       </w:pPr>
-      <w:bookmarkStart w:id="21" w:name="_Toc139422092"/>
-      <w:bookmarkStart w:id="22" w:name="_Toc463366578"/>
+      <w:bookmarkStart w:id="22" w:name="_Toc139422092"/>
+      <w:bookmarkStart w:id="23" w:name="_Toc463366578"/>
       <w:r>
         <w:rPr>
           <w:rFonts w:ascii="Verdana" w:hAnsi="Verdana"/>
         </w:rPr>
         <w:t>Environment</w:t>
       </w:r>
-      <w:bookmarkEnd w:id="21"/>
       <w:bookmarkEnd w:id="22"/>
+      <w:bookmarkEnd w:id="23"/>
     </w:p>
     <w:p>
       <w:pPr>
@@ -4068,16 +4079,16 @@
           <w:rFonts w:ascii="Verdana" w:hAnsi="Verdana"/>
         </w:rPr>
       </w:pPr>
-      <w:bookmarkStart w:id="23" w:name="_Toc139422093"/>
-      <w:bookmarkStart w:id="24" w:name="_Toc463366579"/>
+      <w:bookmarkStart w:id="24" w:name="_Toc139422093"/>
+      <w:bookmarkStart w:id="25" w:name="_Toc463366579"/>
       <w:r>
         <w:rPr>
           <w:rFonts w:ascii="Verdana" w:hAnsi="Verdana"/>
         </w:rPr>
         <w:t>Infrastructure</w:t>
       </w:r>
-      <w:bookmarkEnd w:id="23"/>
       <w:bookmarkEnd w:id="24"/>
+      <w:bookmarkEnd w:id="25"/>
     </w:p>
     <w:p>
       <w:pPr>
@@ -4155,10 +4166,10 @@
             <v:path o:extrusionok="f" gradientshapeok="t" o:connecttype="rect"/>
             <o:lock v:ext="edit" aspectratio="t"/>
           </v:shapetype>
-          <v:shape id="_x0000_i1025" type="#_x0000_t75" style="width:382.5pt;height:188.25pt" o:ole="">
+          <v:shape id="_x0000_i1025" type="#_x0000_t75" style="width:382.6pt;height:188.35pt" o:ole="">
             <v:imagedata r:id="rId9" o:title=""/>
           </v:shape>
-          <o:OLEObject Type="Embed" ProgID="Visio.Drawing.11" ShapeID="_x0000_i1025" DrawAspect="Content" ObjectID="_1537174072" r:id="rId10"/>
+          <o:OLEObject Type="Embed" ProgID="Visio.Drawing.11" ShapeID="_x0000_i1025" DrawAspect="Content" ObjectID="_1537189533" r:id="rId10"/>
         </w:object>
       </w:r>
     </w:p>
@@ -4219,16 +4230,16 @@
           <w:rFonts w:ascii="Verdana" w:hAnsi="Verdana"/>
         </w:rPr>
       </w:pPr>
-      <w:bookmarkStart w:id="25" w:name="_Toc139422094"/>
-      <w:bookmarkStart w:id="26" w:name="_Toc463366580"/>
+      <w:bookmarkStart w:id="26" w:name="_Toc139422094"/>
+      <w:bookmarkStart w:id="27" w:name="_Toc463366580"/>
       <w:r>
         <w:rPr>
           <w:rFonts w:ascii="Verdana" w:hAnsi="Verdana"/>
         </w:rPr>
         <w:t>The Configuration Management System</w:t>
       </w:r>
-      <w:bookmarkEnd w:id="25"/>
       <w:bookmarkEnd w:id="26"/>
+      <w:bookmarkEnd w:id="27"/>
     </w:p>
     <w:p>
       <w:pPr>
@@ -4237,16 +4248,16 @@
           <w:rFonts w:ascii="Verdana" w:hAnsi="Verdana"/>
         </w:rPr>
       </w:pPr>
-      <w:bookmarkStart w:id="27" w:name="_Toc139422095"/>
-      <w:bookmarkStart w:id="28" w:name="_Toc463366581"/>
+      <w:bookmarkStart w:id="28" w:name="_Toc139422095"/>
+      <w:bookmarkStart w:id="29" w:name="_Toc463366581"/>
       <w:r>
         <w:rPr>
           <w:rFonts w:ascii="Verdana" w:hAnsi="Verdana"/>
         </w:rPr>
         <w:t>Configuration Identification</w:t>
       </w:r>
-      <w:bookmarkEnd w:id="27"/>
       <w:bookmarkEnd w:id="28"/>
+      <w:bookmarkEnd w:id="29"/>
     </w:p>
     <w:p>
       <w:pPr>
@@ -4255,18 +4266,18 @@
           <w:rFonts w:ascii="Verdana" w:hAnsi="Verdana"/>
         </w:rPr>
       </w:pPr>
-      <w:bookmarkStart w:id="29" w:name="_Naming_and_Versioning"/>
-      <w:bookmarkStart w:id="30" w:name="_Toc139422096"/>
-      <w:bookmarkStart w:id="31" w:name="_Toc463366582"/>
-      <w:bookmarkEnd w:id="29"/>
+      <w:bookmarkStart w:id="30" w:name="_Naming_and_Versioning"/>
+      <w:bookmarkStart w:id="31" w:name="_Toc139422096"/>
+      <w:bookmarkStart w:id="32" w:name="_Toc463366582"/>
+      <w:bookmarkEnd w:id="30"/>
       <w:r>
         <w:rPr>
           <w:rFonts w:ascii="Verdana" w:hAnsi="Verdana"/>
         </w:rPr>
         <w:t>Naming and Versioning Standard</w:t>
       </w:r>
-      <w:bookmarkEnd w:id="30"/>
       <w:bookmarkEnd w:id="31"/>
+      <w:bookmarkEnd w:id="32"/>
     </w:p>
     <w:p>
       <w:pPr>
@@ -4426,16 +4437,16 @@
           <w:rFonts w:ascii="Verdana" w:hAnsi="Verdana"/>
         </w:rPr>
       </w:pPr>
-      <w:bookmarkStart w:id="32" w:name="_Toc139422097"/>
-      <w:bookmarkStart w:id="33" w:name="_Toc463366583"/>
+      <w:bookmarkStart w:id="33" w:name="_Toc139422097"/>
+      <w:bookmarkStart w:id="34" w:name="_Toc463366583"/>
       <w:r>
         <w:rPr>
           <w:rFonts w:ascii="Verdana" w:hAnsi="Verdana"/>
         </w:rPr>
         <w:t>CIs Items under CM</w:t>
       </w:r>
-      <w:bookmarkEnd w:id="32"/>
       <w:bookmarkEnd w:id="33"/>
+      <w:bookmarkEnd w:id="34"/>
       <w:r>
         <w:rPr>
           <w:rFonts w:ascii="Verdana" w:hAnsi="Verdana"/>
@@ -4925,16 +4936,16 @@
           <w:rFonts w:ascii="Verdana" w:hAnsi="Verdana"/>
         </w:rPr>
       </w:pPr>
-      <w:bookmarkStart w:id="34" w:name="_Toc139422098"/>
-      <w:bookmarkStart w:id="35" w:name="_Toc463366584"/>
+      <w:bookmarkStart w:id="35" w:name="_Toc139422098"/>
+      <w:bookmarkStart w:id="36" w:name="_Toc463366584"/>
       <w:r>
         <w:rPr>
           <w:rFonts w:ascii="Verdana" w:hAnsi="Verdana"/>
         </w:rPr>
         <w:t>Access Control</w:t>
       </w:r>
-      <w:bookmarkEnd w:id="34"/>
       <w:bookmarkEnd w:id="35"/>
+      <w:bookmarkEnd w:id="36"/>
       <w:r>
         <w:rPr>
           <w:rFonts w:ascii="Verdana" w:hAnsi="Verdana"/>
@@ -4974,10 +4985,10 @@
           <w:rFonts w:ascii="Verdana" w:hAnsi="Verdana"/>
         </w:rPr>
       </w:pPr>
-      <w:bookmarkStart w:id="36" w:name="_Repository_Structure"/>
-      <w:bookmarkStart w:id="37" w:name="_Toc139422099"/>
-      <w:bookmarkStart w:id="38" w:name="_Toc463366585"/>
-      <w:bookmarkEnd w:id="36"/>
+      <w:bookmarkStart w:id="37" w:name="_Repository_Structure"/>
+      <w:bookmarkStart w:id="38" w:name="_Toc139422099"/>
+      <w:bookmarkStart w:id="39" w:name="_Toc463366585"/>
+      <w:bookmarkEnd w:id="37"/>
       <w:r>
         <w:rPr>
           <w:rFonts w:ascii="Verdana" w:hAnsi="Verdana"/>
@@ -4998,8 +5009,8 @@
         </w:rPr>
         <w:t>ory Structure</w:t>
       </w:r>
-      <w:bookmarkEnd w:id="37"/>
       <w:bookmarkEnd w:id="38"/>
+      <w:bookmarkEnd w:id="39"/>
       <w:r>
         <w:rPr>
           <w:rFonts w:ascii="Verdana" w:hAnsi="Verdana"/>
@@ -5305,16 +5316,16 @@
           <w:rFonts w:ascii="Verdana" w:hAnsi="Verdana"/>
         </w:rPr>
       </w:pPr>
-      <w:bookmarkStart w:id="39" w:name="_Toc139422100"/>
-      <w:bookmarkStart w:id="40" w:name="_Toc463366586"/>
+      <w:bookmarkStart w:id="40" w:name="_Toc139422100"/>
+      <w:bookmarkStart w:id="41" w:name="_Toc463366586"/>
       <w:r>
         <w:rPr>
           <w:rFonts w:ascii="Verdana" w:hAnsi="Verdana"/>
         </w:rPr>
         <w:t>Non CIs</w:t>
       </w:r>
-      <w:bookmarkEnd w:id="39"/>
       <w:bookmarkEnd w:id="40"/>
+      <w:bookmarkEnd w:id="41"/>
     </w:p>
     <w:p>
       <w:pPr>
@@ -5367,16 +5378,16 @@
           <w:rFonts w:ascii="Verdana" w:hAnsi="Verdana"/>
         </w:rPr>
       </w:pPr>
-      <w:bookmarkStart w:id="41" w:name="_Toc139422101"/>
-      <w:bookmarkStart w:id="42" w:name="_Toc463366587"/>
+      <w:bookmarkStart w:id="42" w:name="_Toc139422101"/>
+      <w:bookmarkStart w:id="43" w:name="_Toc463366587"/>
       <w:r>
         <w:rPr>
           <w:rFonts w:ascii="Verdana" w:hAnsi="Verdana"/>
         </w:rPr>
         <w:t>Configuration and Change Control</w:t>
       </w:r>
-      <w:bookmarkEnd w:id="41"/>
       <w:bookmarkEnd w:id="42"/>
+      <w:bookmarkEnd w:id="43"/>
     </w:p>
     <w:p>
       <w:pPr>
@@ -5402,16 +5413,16 @@
           <w:rFonts w:ascii="Verdana" w:hAnsi="Verdana"/>
         </w:rPr>
       </w:pPr>
-      <w:bookmarkStart w:id="43" w:name="_Toc139422102"/>
-      <w:bookmarkStart w:id="44" w:name="_Toc463366588"/>
+      <w:bookmarkStart w:id="44" w:name="_Toc139422102"/>
+      <w:bookmarkStart w:id="45" w:name="_Toc463366588"/>
       <w:r>
         <w:rPr>
           <w:rFonts w:ascii="Verdana" w:hAnsi="Verdana"/>
         </w:rPr>
         <w:t>Change Request Processing and Approval</w:t>
       </w:r>
-      <w:bookmarkEnd w:id="43"/>
       <w:bookmarkEnd w:id="44"/>
+      <w:bookmarkEnd w:id="45"/>
     </w:p>
     <w:p>
       <w:pPr>
@@ -5459,10 +5470,10 @@
       </w:pPr>
       <w:r>
         <w:object w:dxaOrig="10750" w:dyaOrig="5511">
-          <v:shape id="_x0000_i1026" type="#_x0000_t75" style="width:454.5pt;height:232.5pt" o:ole="">
+          <v:shape id="_x0000_i1026" type="#_x0000_t75" style="width:454.6pt;height:232.75pt" o:ole="">
             <v:imagedata r:id="rId15" o:title=""/>
           </v:shape>
-          <o:OLEObject Type="Embed" ProgID="Visio.Drawing.11" ShapeID="_x0000_i1026" DrawAspect="Content" ObjectID="_1537174073" r:id="rId16"/>
+          <o:OLEObject Type="Embed" ProgID="Visio.Drawing.11" ShapeID="_x0000_i1026" DrawAspect="Content" ObjectID="_1537189534" r:id="rId16"/>
         </w:object>
       </w:r>
     </w:p>
@@ -5532,16 +5543,16 @@
           <w:rFonts w:ascii="Verdana" w:hAnsi="Verdana"/>
         </w:rPr>
       </w:pPr>
-      <w:bookmarkStart w:id="45" w:name="_Toc139422103"/>
-      <w:bookmarkStart w:id="46" w:name="_Toc463366589"/>
+      <w:bookmarkStart w:id="46" w:name="_Toc139422103"/>
+      <w:bookmarkStart w:id="47" w:name="_Toc463366589"/>
       <w:r>
         <w:rPr>
           <w:rFonts w:ascii="Verdana" w:hAnsi="Verdana"/>
         </w:rPr>
         <w:t>Change Control Board (CCB)</w:t>
       </w:r>
-      <w:bookmarkEnd w:id="45"/>
       <w:bookmarkEnd w:id="46"/>
+      <w:bookmarkEnd w:id="47"/>
     </w:p>
     <w:p>
       <w:pPr>
@@ -6252,16 +6263,16 @@
           <w:rFonts w:ascii="Verdana" w:hAnsi="Verdana"/>
         </w:rPr>
       </w:pPr>
-      <w:bookmarkStart w:id="47" w:name="_Toc139422104"/>
-      <w:bookmarkStart w:id="48" w:name="_Toc463366590"/>
+      <w:bookmarkStart w:id="48" w:name="_Toc139422104"/>
+      <w:bookmarkStart w:id="49" w:name="_Toc463366590"/>
       <w:r>
         <w:rPr>
           <w:rFonts w:ascii="Verdana" w:hAnsi="Verdana"/>
         </w:rPr>
         <w:t>Configuration Status Accounting</w:t>
       </w:r>
-      <w:bookmarkEnd w:id="47"/>
       <w:bookmarkEnd w:id="48"/>
+      <w:bookmarkEnd w:id="49"/>
     </w:p>
     <w:p>
       <w:pPr>
@@ -6270,18 +6281,18 @@
           <w:rFonts w:ascii="Verdana" w:hAnsi="Verdana"/>
         </w:rPr>
       </w:pPr>
-      <w:bookmarkStart w:id="49" w:name="_Management_of_Configuration"/>
-      <w:bookmarkStart w:id="50" w:name="_Toc139422105"/>
-      <w:bookmarkStart w:id="51" w:name="_Toc463366591"/>
-      <w:bookmarkEnd w:id="49"/>
+      <w:bookmarkStart w:id="50" w:name="_Management_of_Configuration"/>
+      <w:bookmarkStart w:id="51" w:name="_Toc139422105"/>
+      <w:bookmarkStart w:id="52" w:name="_Toc463366591"/>
+      <w:bookmarkEnd w:id="50"/>
       <w:r>
         <w:rPr>
           <w:rFonts w:ascii="Verdana" w:hAnsi="Verdana"/>
         </w:rPr>
         <w:t>Management of Configuration Status</w:t>
       </w:r>
-      <w:bookmarkEnd w:id="50"/>
       <w:bookmarkEnd w:id="51"/>
+      <w:bookmarkEnd w:id="52"/>
     </w:p>
     <w:p>
       <w:pPr>
@@ -6909,10 +6920,10 @@
       </w:pPr>
       <w:r>
         <w:object w:dxaOrig="15778" w:dyaOrig="6027">
-          <v:shape id="_x0000_i1027" type="#_x0000_t75" style="width:453.75pt;height:173.25pt" o:ole="">
+          <v:shape id="_x0000_i1027" type="#_x0000_t75" style="width:453.75pt;height:173.3pt" o:ole="">
             <v:imagedata r:id="rId17" o:title=""/>
           </v:shape>
-          <o:OLEObject Type="Embed" ProgID="Visio.Drawing.11" ShapeID="_x0000_i1027" DrawAspect="Content" ObjectID="_1537174074" r:id="rId18"/>
+          <o:OLEObject Type="Embed" ProgID="Visio.Drawing.11" ShapeID="_x0000_i1027" DrawAspect="Content" ObjectID="_1537189535" r:id="rId18"/>
         </w:object>
       </w:r>
     </w:p>
@@ -6923,8 +6934,8 @@
           <w:rFonts w:ascii="Verdana" w:hAnsi="Verdana"/>
         </w:rPr>
       </w:pPr>
-      <w:bookmarkStart w:id="52" w:name="_Toc139422106"/>
-      <w:bookmarkStart w:id="53" w:name="_Toc463366592"/>
+      <w:bookmarkStart w:id="53" w:name="_Toc139422106"/>
+      <w:bookmarkStart w:id="54" w:name="_Toc463366592"/>
       <w:r>
         <w:rPr>
           <w:rFonts w:ascii="Verdana" w:hAnsi="Verdana"/>
@@ -6945,8 +6956,8 @@
         </w:rPr>
         <w:t>s</w:t>
       </w:r>
-      <w:bookmarkEnd w:id="52"/>
       <w:bookmarkEnd w:id="53"/>
+      <w:bookmarkEnd w:id="54"/>
       <w:r>
         <w:rPr>
           <w:rFonts w:ascii="Verdana" w:hAnsi="Verdana"/>
@@ -6977,7 +6988,7 @@
           <w:rFonts w:ascii="Verdana" w:hAnsi="Verdana"/>
         </w:rPr>
       </w:pPr>
-      <w:bookmarkStart w:id="54" w:name="_Toc463366593"/>
+      <w:bookmarkStart w:id="55" w:name="_Toc463366593"/>
       <w:r>
         <w:rPr>
           <w:rFonts w:ascii="Verdana" w:hAnsi="Verdana"/>
@@ -6996,7 +7007,7 @@
         </w:rPr>
         <w:t>Process Flow</w:t>
       </w:r>
-      <w:bookmarkEnd w:id="54"/>
+      <w:bookmarkEnd w:id="55"/>
     </w:p>
     <w:p>
       <w:pPr>
@@ -7005,12 +7016,12 @@
           <w:rFonts w:ascii="Verdana" w:hAnsi="Verdana"/>
         </w:rPr>
       </w:pPr>
-      <w:bookmarkStart w:id="55" w:name="_Toc463366594"/>
-      <w:bookmarkEnd w:id="16"/>
+      <w:bookmarkStart w:id="56" w:name="_Toc463366594"/>
       <w:bookmarkEnd w:id="17"/>
       <w:bookmarkEnd w:id="18"/>
       <w:bookmarkEnd w:id="19"/>
       <w:bookmarkEnd w:id="20"/>
+      <w:bookmarkEnd w:id="21"/>
       <w:r>
         <w:rPr>
           <w:rFonts w:ascii="Verdana" w:hAnsi="Verdana"/>
@@ -7023,7 +7034,7 @@
         </w:rPr>
         <w:t>Process Flow</w:t>
       </w:r>
-      <w:bookmarkEnd w:id="55"/>
+      <w:bookmarkEnd w:id="56"/>
     </w:p>
     <w:p>
       <w:pPr>
@@ -7420,7 +7431,7 @@
           <w:rFonts w:ascii="Verdana" w:hAnsi="Verdana"/>
         </w:rPr>
       </w:pPr>
-      <w:bookmarkStart w:id="56" w:name="_Toc463366595"/>
+      <w:bookmarkStart w:id="57" w:name="_Toc463366595"/>
       <w:r>
         <w:rPr>
           <w:rFonts w:ascii="Verdana" w:hAnsi="Verdana"/>
@@ -7451,7 +7462,7 @@
         </w:rPr>
         <w:t>Flow</w:t>
       </w:r>
-      <w:bookmarkEnd w:id="56"/>
+      <w:bookmarkEnd w:id="57"/>
     </w:p>
     <w:p>
       <w:pPr>
@@ -7827,12 +7838,7 @@
         <w:ind w:left="709"/>
       </w:pPr>
       <w:r>
-        <w:t>Change status or add a new record depends on w</w:t>
-      </w:r>
-      <w:bookmarkStart w:id="57" w:name="_GoBack"/>
-      <w:bookmarkEnd w:id="57"/>
-      <w:r>
-        <w:t xml:space="preserve">hat has been done.  </w:t>
+        <w:t xml:space="preserve">Change status or add a new record depends on what has been done.  </w:t>
       </w:r>
       <w:r>
         <w:t xml:space="preserve">See </w:t>
@@ -8506,7 +8512,7 @@
               <w:sz w:val="16"/>
               <w:szCs w:val="16"/>
             </w:rPr>
-            <w:t>12</w:t>
+            <w:t>4</w:t>
           </w:r>
           <w:r>
             <w:rPr>
@@ -12773,7 +12779,7 @@
 </file>
 
 <file path=customXml/itemProps1.xml><?xml version="1.0" encoding="utf-8"?>
-<ds:datastoreItem xmlns:ds="http://schemas.openxmlformats.org/officeDocument/2006/customXml" ds:itemID="{F2584727-26BE-4449-BD06-8BAA6E5EE6BC}">
+<ds:datastoreItem xmlns:ds="http://schemas.openxmlformats.org/officeDocument/2006/customXml" ds:itemID="{BD700451-FF67-45D7-B222-45ADEE7EEE8D}">
   <ds:schemaRefs>
     <ds:schemaRef ds:uri="http://schemas.openxmlformats.org/officeDocument/2006/bibliography"/>
   </ds:schemaRefs>

</xml_diff>